<commit_message>
update of practice assignment
</commit_message>
<xml_diff>
--- a/practice/课程实践作业一.docx
+++ b/practice/课程实践作业一.docx
@@ -848,6 +848,12 @@
         <w:rFonts w:hint="eastAsia"/>
       </w:rPr>
       <w:t>0301305</w:t>
+    </w:r>
+    <w:r>
+      <w:rPr>
+        <w:rFonts w:hint="eastAsia"/>
+      </w:rPr>
+      <w:t>0</w:t>
     </w:r>
     <w:r>
       <w:t xml:space="preserve"> </w:t>

</xml_diff>